<commit_message>
Pequena correção - EQUIPE
Pequena correção na parte da Squaf
</commit_message>
<xml_diff>
--- a/Documentacao/PropostaSIColetaLixo.docx
+++ b/Documentacao/PropostaSIColetaLixo.docx
@@ -237,7 +237,14 @@
       </w:r>
       <w:proofErr w:type="spellEnd"/>
       <w:r>
-        <w:t>): desenvolverá o produto com as qualidades técnicas que eles conhecem.</w:t>
+        <w:t>): desenvolverá o produto com as qualidades técnicas que eles conhecem</w:t>
+      </w:r>
+      <w:r>
+        <w:t xml:space="preserve">, cada profissional técnico da minha equipe terá uma função determinada </w:t>
+      </w:r>
+      <w:r>
+        <w:lastRenderedPageBreak/>
+        <w:t>(por exemplo, terá uma pessoa da equipe para ser desenvolvedor e outra pessoa para ser QA).</w:t>
       </w:r>
     </w:p>
     <w:p>
@@ -245,7 +252,6 @@
         <w:ind w:left="708" w:firstLine="708"/>
       </w:pPr>
       <w:r>
-        <w:lastRenderedPageBreak/>
         <w:t xml:space="preserve">É importante que na minha equipe haja reuniões diárias (as </w:t>
       </w:r>
       <w:proofErr w:type="spellStart"/>

</xml_diff>